<commit_message>
cliente, despliegue y servidor
</commit_message>
<xml_diff>
--- a/empresa/MercadoEmpresa.docx
+++ b/empresa/MercadoEmpresa.docx
@@ -605,35 +605,44 @@
         </w:rPr>
       </w:pPr>
       <w:r>
-        <w:rPr/>
-      </w:r>
-    </w:p>
-    <w:p>
-      <w:pPr>
-        <w:pStyle w:val="ListParagraph"/>
-        <w:jc w:val="both"/>
-        <w:rPr>
-          <w:rFonts w:ascii="Calibri" w:hAnsi="Calibri" w:cs="Arial"/>
-          <w:b/>
-          <w:b/>
-        </w:rPr>
-      </w:pPr>
-      <w:r>
-        <w:rPr/>
-      </w:r>
-    </w:p>
-    <w:p>
-      <w:pPr>
-        <w:pStyle w:val="ListParagraph"/>
-        <w:jc w:val="both"/>
-        <w:rPr>
-          <w:rFonts w:ascii="Calibri" w:hAnsi="Calibri" w:cs="Arial"/>
-          <w:b/>
-          <w:b/>
-        </w:rPr>
-      </w:pPr>
-      <w:r>
-        <w:rPr/>
+        <w:rPr>
+          <w:rFonts w:cs="Arial" w:ascii="Calibri" w:hAnsi="Calibri"/>
+          <w:b/>
+        </w:rPr>
+      </w:r>
+    </w:p>
+    <w:p>
+      <w:pPr>
+        <w:pStyle w:val="ListParagraph"/>
+        <w:jc w:val="both"/>
+        <w:rPr>
+          <w:rFonts w:ascii="Calibri" w:hAnsi="Calibri" w:cs="Arial"/>
+          <w:b/>
+          <w:b/>
+        </w:rPr>
+      </w:pPr>
+      <w:r>
+        <w:rPr>
+          <w:rFonts w:cs="Arial" w:ascii="Calibri" w:hAnsi="Calibri"/>
+          <w:b/>
+        </w:rPr>
+      </w:r>
+    </w:p>
+    <w:p>
+      <w:pPr>
+        <w:pStyle w:val="ListParagraph"/>
+        <w:jc w:val="both"/>
+        <w:rPr>
+          <w:rFonts w:ascii="Calibri" w:hAnsi="Calibri" w:cs="Arial"/>
+          <w:b/>
+          <w:b/>
+        </w:rPr>
+      </w:pPr>
+      <w:r>
+        <w:rPr>
+          <w:rFonts w:cs="Arial" w:ascii="Calibri" w:hAnsi="Calibri"/>
+          <w:b/>
+        </w:rPr>
       </w:r>
     </w:p>
     <w:p>
@@ -775,7 +784,85 @@
         </w:rPr>
       </w:pPr>
       <w:r>
-        <w:rPr/>
+        <w:rPr>
+          <w:rFonts w:cs="Arial" w:ascii="Calibri" w:hAnsi="Calibri"/>
+        </w:rPr>
+        <w:t>En términos políticos, se ha operado en un entorno donde las políticas han sido predecibles y favorables para el desarrollo tecnológico.</w:t>
+      </w:r>
+    </w:p>
+    <w:p>
+      <w:pPr>
+        <w:pStyle w:val="ListParagraph"/>
+        <w:jc w:val="both"/>
+        <w:rPr>
+          <w:rFonts w:ascii="Calibri" w:hAnsi="Calibri" w:cs="Arial"/>
+        </w:rPr>
+      </w:pPr>
+      <w:r>
+        <w:rPr>
+          <w:rFonts w:cs="Arial" w:ascii="Calibri" w:hAnsi="Calibri"/>
+        </w:rPr>
+        <w:tab/>
+        <w:tab/>
+      </w:r>
+    </w:p>
+    <w:p>
+      <w:pPr>
+        <w:pStyle w:val="ListParagraph"/>
+        <w:ind w:hanging="0"/>
+        <w:jc w:val="both"/>
+        <w:rPr>
+          <w:rFonts w:ascii="Calibri" w:hAnsi="Calibri" w:cs="Arial"/>
+        </w:rPr>
+      </w:pPr>
+      <w:r>
+        <w:rPr>
+          <w:rFonts w:cs="Arial" w:ascii="Calibri" w:hAnsi="Calibri"/>
+        </w:rPr>
+        <w:tab/>
+        <w:tab/>
+        <w:tab/>
+        <w:t xml:space="preserve">Dentro del término social, se ha promovido la diversidad en su </w:t>
+      </w:r>
+    </w:p>
+    <w:p>
+      <w:pPr>
+        <w:pStyle w:val="ListParagraph"/>
+        <w:ind w:hanging="0"/>
+        <w:jc w:val="both"/>
+        <w:rPr>
+          <w:rFonts w:ascii="Calibri" w:hAnsi="Calibri" w:cs="Arial"/>
+        </w:rPr>
+      </w:pPr>
+      <w:r>
+        <w:rPr>
+          <w:rFonts w:cs="Arial" w:ascii="Calibri" w:hAnsi="Calibri"/>
+        </w:rPr>
+        <w:tab/>
+        <w:tab/>
+        <w:tab/>
+        <w:t xml:space="preserve">fuerza laboral y ha apoyado iniciativas que benefician a la </w:t>
+        <w:tab/>
+        <w:tab/>
+        <w:tab/>
+        <w:tab/>
+        <w:tab/>
+        <w:t>comunidad creando así un entorno estable y armonioso.</w:t>
+      </w:r>
+    </w:p>
+    <w:p>
+      <w:pPr>
+        <w:pStyle w:val="ListParagraph"/>
+        <w:ind w:hanging="0"/>
+        <w:jc w:val="both"/>
+        <w:rPr>
+          <w:rFonts w:ascii="Calibri" w:hAnsi="Calibri" w:cs="Arial"/>
+        </w:rPr>
+      </w:pPr>
+      <w:r>
+        <w:rPr>
+          <w:rFonts w:cs="Arial" w:ascii="Calibri" w:hAnsi="Calibri"/>
+        </w:rPr>
       </w:r>
     </w:p>
     <w:p>
@@ -810,7 +897,29 @@
         </w:rPr>
       </w:pPr>
       <w:r>
-        <w:rPr/>
+        <w:rPr>
+          <w:rFonts w:cs="Arial" w:ascii="Calibri" w:hAnsi="Calibri"/>
+        </w:rPr>
+        <w:t xml:space="preserve">El entorno político gubernamental ha permitido a la empresa invertir de manera contaste en investigación y desarrollo sin preocuparse por cambios en las operaciones reguladoras. </w:t>
+      </w:r>
+    </w:p>
+    <w:p>
+      <w:pPr>
+        <w:pStyle w:val="ListParagraph"/>
+        <w:numPr>
+          <w:ilvl w:val="0"/>
+          <w:numId w:val="0"/>
+        </w:numPr>
+        <w:ind w:left="2160" w:hanging="0"/>
+        <w:jc w:val="both"/>
+        <w:rPr>
+          <w:rFonts w:ascii="Calibri" w:hAnsi="Calibri" w:cs="Arial"/>
+        </w:rPr>
+      </w:pPr>
+      <w:r>
+        <w:rPr>
+          <w:rFonts w:cs="Arial" w:ascii="Calibri" w:hAnsi="Calibri"/>
+        </w:rPr>
       </w:r>
     </w:p>
     <w:p>
@@ -845,7 +954,29 @@
         </w:rPr>
       </w:pPr>
       <w:r>
-        <w:rPr/>
+        <w:rPr>
+          <w:rFonts w:cs="Arial" w:ascii="Calibri" w:hAnsi="Calibri"/>
+        </w:rPr>
+        <w:t>Sí, debido a la reciente crisis de chips tecnológicos se puede detectar una subida de precios en la compra de dispositivos electrónicos.</w:t>
+      </w:r>
+    </w:p>
+    <w:p>
+      <w:pPr>
+        <w:pStyle w:val="ListParagraph"/>
+        <w:numPr>
+          <w:ilvl w:val="0"/>
+          <w:numId w:val="0"/>
+        </w:numPr>
+        <w:ind w:left="2160" w:hanging="0"/>
+        <w:jc w:val="both"/>
+        <w:rPr>
+          <w:rFonts w:ascii="Calibri" w:hAnsi="Calibri" w:cs="Arial"/>
+        </w:rPr>
+      </w:pPr>
+      <w:r>
+        <w:rPr>
+          <w:rFonts w:cs="Arial" w:ascii="Calibri" w:hAnsi="Calibri"/>
+        </w:rPr>
       </w:r>
     </w:p>
     <w:p>
@@ -880,7 +1011,29 @@
         </w:rPr>
       </w:pPr>
       <w:r>
-        <w:rPr/>
+        <w:rPr>
+          <w:rFonts w:cs="Arial" w:ascii="Calibri" w:hAnsi="Calibri"/>
+        </w:rPr>
+        <w:t>No hay desempleo destacable.</w:t>
+      </w:r>
+    </w:p>
+    <w:p>
+      <w:pPr>
+        <w:pStyle w:val="ListParagraph"/>
+        <w:numPr>
+          <w:ilvl w:val="0"/>
+          <w:numId w:val="0"/>
+        </w:numPr>
+        <w:ind w:left="2160" w:hanging="0"/>
+        <w:jc w:val="both"/>
+        <w:rPr>
+          <w:rFonts w:ascii="Calibri" w:hAnsi="Calibri" w:cs="Arial"/>
+        </w:rPr>
+      </w:pPr>
+      <w:r>
+        <w:rPr>
+          <w:rFonts w:cs="Arial" w:ascii="Calibri" w:hAnsi="Calibri"/>
+        </w:rPr>
       </w:r>
     </w:p>
     <w:p>
@@ -915,7 +1068,29 @@
         </w:rPr>
       </w:pPr>
       <w:r>
-        <w:rPr/>
+        <w:rPr>
+          <w:rFonts w:cs="Arial" w:ascii="Calibri" w:hAnsi="Calibri"/>
+        </w:rPr>
+        <w:t>Si, cuanto mayor sea la venta más almacenes tendrán que ser comprados y más seguridad y personas que gestionen los productos habrá que contratar.</w:t>
+      </w:r>
+    </w:p>
+    <w:p>
+      <w:pPr>
+        <w:pStyle w:val="ListParagraph"/>
+        <w:numPr>
+          <w:ilvl w:val="0"/>
+          <w:numId w:val="0"/>
+        </w:numPr>
+        <w:ind w:left="2160" w:hanging="0"/>
+        <w:jc w:val="both"/>
+        <w:rPr>
+          <w:rFonts w:ascii="Calibri" w:hAnsi="Calibri" w:cs="Arial"/>
+        </w:rPr>
+      </w:pPr>
+      <w:r>
+        <w:rPr>
+          <w:rFonts w:cs="Arial" w:ascii="Calibri" w:hAnsi="Calibri"/>
+        </w:rPr>
       </w:r>
     </w:p>
     <w:p>
@@ -950,7 +1125,29 @@
         </w:rPr>
       </w:pPr>
       <w:r>
-        <w:rPr/>
+        <w:rPr>
+          <w:rFonts w:cs="Arial" w:ascii="Calibri" w:hAnsi="Calibri"/>
+        </w:rPr>
+        <w:t>Sí, cada vez los clientes son más exigentes con la calidad y rendimiento de los productos.</w:t>
+      </w:r>
+    </w:p>
+    <w:p>
+      <w:pPr>
+        <w:pStyle w:val="ListParagraph"/>
+        <w:numPr>
+          <w:ilvl w:val="0"/>
+          <w:numId w:val="0"/>
+        </w:numPr>
+        <w:ind w:left="2160" w:hanging="0"/>
+        <w:jc w:val="both"/>
+        <w:rPr>
+          <w:rFonts w:ascii="Calibri" w:hAnsi="Calibri" w:cs="Arial"/>
+        </w:rPr>
+      </w:pPr>
+      <w:r>
+        <w:rPr>
+          <w:rFonts w:cs="Arial" w:ascii="Calibri" w:hAnsi="Calibri"/>
+        </w:rPr>
       </w:r>
     </w:p>
     <w:p>
@@ -985,7 +1182,10 @@
         </w:rPr>
       </w:pPr>
       <w:r>
-        <w:rPr/>
+        <w:rPr>
+          <w:rFonts w:cs="Arial" w:ascii="Calibri" w:hAnsi="Calibri"/>
+        </w:rPr>
+        <w:t>Sí, debido a las recientes actualizaciones de software se es requerido mejores componentes enriqueciendo su precio.</w:t>
       </w:r>
     </w:p>
     <w:p>
@@ -1023,7 +1223,94 @@
     </w:p>
     <w:p>
       <w:pPr>
-        <w:pStyle w:val="Normal"/>
+        <w:pStyle w:val="ListParagraph"/>
+        <w:numPr>
+          <w:ilvl w:val="0"/>
+          <w:numId w:val="0"/>
+        </w:numPr>
+        <w:ind w:left="1440" w:hanging="0"/>
+        <w:jc w:val="both"/>
+        <w:rPr>
+          <w:b w:val="false"/>
+          <w:b w:val="false"/>
+          <w:bCs w:val="false"/>
+        </w:rPr>
+      </w:pPr>
+      <w:r>
+        <w:rPr>
+          <w:b w:val="false"/>
+          <w:bCs w:val="false"/>
+        </w:rPr>
+      </w:r>
+    </w:p>
+    <w:p>
+      <w:pPr>
+        <w:pStyle w:val="ListParagraph"/>
+        <w:numPr>
+          <w:ilvl w:val="0"/>
+          <w:numId w:val="1"/>
+        </w:numPr>
+        <w:jc w:val="both"/>
+        <w:rPr>
+          <w:rFonts w:ascii="Arial" w:hAnsi="Arial" w:cs="Arial"/>
+          <w:b/>
+          <w:b/>
+        </w:rPr>
+      </w:pPr>
+      <w:r>
+        <w:rPr>
+          <w:rFonts w:cs="Arial" w:ascii="Calibri" w:hAnsi="Calibri"/>
+        </w:rPr>
+        <w:t xml:space="preserve">¿Quién es tu público objetivo?: Describe el perfil y características de tus clientes. Segmentación del mercado </w:t>
+      </w:r>
+    </w:p>
+    <w:p>
+      <w:pPr>
+        <w:pStyle w:val="ListParagraph"/>
+        <w:numPr>
+          <w:ilvl w:val="1"/>
+          <w:numId w:val="1"/>
+        </w:numPr>
+        <w:jc w:val="both"/>
+        <w:rPr>
+          <w:rFonts w:ascii="Calibri" w:hAnsi="Calibri" w:cs="Arial"/>
+        </w:rPr>
+      </w:pPr>
+      <w:r>
+        <w:rPr>
+          <w:rFonts w:cs="Arial" w:ascii="Calibri" w:hAnsi="Calibri"/>
+        </w:rPr>
+        <w:t>Datos básicos: sexo, edad…</w:t>
+      </w:r>
+    </w:p>
+    <w:p>
+      <w:pPr>
+        <w:pStyle w:val="ListParagraph"/>
+        <w:numPr>
+          <w:ilvl w:val="2"/>
+          <w:numId w:val="1"/>
+        </w:numPr>
+        <w:jc w:val="both"/>
+        <w:rPr>
+          <w:rFonts w:ascii="Calibri" w:hAnsi="Calibri" w:cs="Arial"/>
+        </w:rPr>
+      </w:pPr>
+      <w:r>
+        <w:rPr>
+          <w:rFonts w:cs="Arial" w:ascii="Calibri" w:hAnsi="Calibri"/>
+        </w:rPr>
+        <w:t>En sexo suele haber tendencia masculina, pero queremos allegar cada vez más a todos los sexos. Por la parte de la edad, mayor parte es joven.</w:t>
+      </w:r>
+    </w:p>
+    <w:p>
+      <w:pPr>
+        <w:pStyle w:val="ListParagraph"/>
+        <w:numPr>
+          <w:ilvl w:val="0"/>
+          <w:numId w:val="0"/>
+        </w:numPr>
+        <w:ind w:hanging="0"/>
+        <w:jc w:val="both"/>
         <w:rPr/>
       </w:pPr>
       <w:r>
@@ -1034,7 +1321,113 @@
       <w:pPr>
         <w:pStyle w:val="ListParagraph"/>
         <w:numPr>
+          <w:ilvl w:val="1"/>
+          <w:numId w:val="1"/>
+        </w:numPr>
+        <w:jc w:val="both"/>
+        <w:rPr>
+          <w:rFonts w:ascii="Calibri" w:hAnsi="Calibri" w:cs="Arial"/>
+        </w:rPr>
+      </w:pPr>
+      <w:r>
+        <w:rPr>
+          <w:rFonts w:cs="Arial" w:ascii="Calibri" w:hAnsi="Calibri"/>
+        </w:rPr>
+        <w:t>Datos económicos: nivel de renta, precio que están dispuestos a pagar…</w:t>
+      </w:r>
+    </w:p>
+    <w:p>
+      <w:pPr>
+        <w:pStyle w:val="ListParagraph"/>
+        <w:numPr>
+          <w:ilvl w:val="2"/>
+          <w:numId w:val="1"/>
+        </w:numPr>
+        <w:jc w:val="both"/>
+        <w:rPr>
+          <w:rFonts w:ascii="Calibri" w:hAnsi="Calibri" w:cs="Arial"/>
+        </w:rPr>
+      </w:pPr>
+      <w:r>
+        <w:rPr>
+          <w:rFonts w:cs="Arial" w:ascii="Calibri" w:hAnsi="Calibri"/>
+        </w:rPr>
+        <w:t>Nuestro cliente más allegado son aquellos de bajos recursos.</w:t>
+      </w:r>
+    </w:p>
+    <w:p>
+      <w:pPr>
+        <w:pStyle w:val="ListParagraph"/>
+        <w:numPr>
           <w:ilvl w:val="0"/>
+          <w:numId w:val="0"/>
+        </w:numPr>
+        <w:ind w:hanging="0"/>
+        <w:jc w:val="both"/>
+        <w:rPr/>
+      </w:pPr>
+      <w:r>
+        <w:rPr/>
+      </w:r>
+    </w:p>
+    <w:p>
+      <w:pPr>
+        <w:pStyle w:val="ListParagraph"/>
+        <w:numPr>
+          <w:ilvl w:val="1"/>
+          <w:numId w:val="1"/>
+        </w:numPr>
+        <w:jc w:val="both"/>
+        <w:rPr>
+          <w:rFonts w:ascii="Calibri" w:hAnsi="Calibri" w:cs="Arial"/>
+        </w:rPr>
+      </w:pPr>
+      <w:r>
+        <w:rPr>
+          <w:rFonts w:cs="Arial" w:ascii="Calibri" w:hAnsi="Calibri"/>
+        </w:rPr>
+        <w:t>Profesión</w:t>
+      </w:r>
+    </w:p>
+    <w:p>
+      <w:pPr>
+        <w:pStyle w:val="ListParagraph"/>
+        <w:numPr>
+          <w:ilvl w:val="2"/>
+          <w:numId w:val="1"/>
+        </w:numPr>
+        <w:jc w:val="both"/>
+        <w:rPr>
+          <w:rFonts w:ascii="Calibri" w:hAnsi="Calibri" w:cs="Arial"/>
+        </w:rPr>
+      </w:pPr>
+      <w:r>
+        <w:rPr>
+          <w:rFonts w:cs="Arial" w:ascii="Calibri" w:hAnsi="Calibri"/>
+        </w:rPr>
+        <w:t>Orientado a la informática, pero se puede diversificar a todo tipo de profesión.</w:t>
+      </w:r>
+    </w:p>
+    <w:p>
+      <w:pPr>
+        <w:pStyle w:val="ListParagraph"/>
+        <w:numPr>
+          <w:ilvl w:val="0"/>
+          <w:numId w:val="0"/>
+        </w:numPr>
+        <w:ind w:hanging="0"/>
+        <w:jc w:val="both"/>
+        <w:rPr/>
+      </w:pPr>
+      <w:r>
+        <w:rPr/>
+      </w:r>
+    </w:p>
+    <w:p>
+      <w:pPr>
+        <w:pStyle w:val="ListParagraph"/>
+        <w:numPr>
+          <w:ilvl w:val="0"/>
           <w:numId w:val="1"/>
         </w:numPr>
         <w:jc w:val="both"/>
@@ -1048,7 +1441,29 @@
         <w:rPr>
           <w:rFonts w:cs="Arial" w:ascii="Calibri" w:hAnsi="Calibri"/>
         </w:rPr>
-        <w:t>Describe a quién va dirigido tu producto/s o servicios.</w:t>
+        <w:t>Describe la razón o razones por la que decidirán adquirir tu producto o servicio.</w:t>
+      </w:r>
+    </w:p>
+    <w:p>
+      <w:pPr>
+        <w:pStyle w:val="ListParagraph"/>
+        <w:numPr>
+          <w:ilvl w:val="1"/>
+          <w:numId w:val="1"/>
+        </w:numPr>
+        <w:jc w:val="both"/>
+        <w:rPr>
+          <w:b w:val="false"/>
+          <w:b w:val="false"/>
+          <w:bCs w:val="false"/>
+        </w:rPr>
+      </w:pPr>
+      <w:r>
+        <w:rPr>
+          <w:b w:val="false"/>
+          <w:bCs w:val="false"/>
+        </w:rPr>
+        <w:t>Nuestros servicios y productos son Low Cost, debido a que nos movemos por el mercado reacondicionado.</w:t>
       </w:r>
     </w:p>
     <w:p>
@@ -1056,6 +1471,28 @@
         <w:pStyle w:val="ListParagraph"/>
         <w:numPr>
           <w:ilvl w:val="0"/>
+          <w:numId w:val="0"/>
+        </w:numPr>
+        <w:ind w:hanging="0"/>
+        <w:jc w:val="both"/>
+        <w:rPr>
+          <w:b w:val="false"/>
+          <w:b w:val="false"/>
+          <w:bCs w:val="false"/>
+        </w:rPr>
+      </w:pPr>
+      <w:r>
+        <w:rPr>
+          <w:b w:val="false"/>
+          <w:bCs w:val="false"/>
+        </w:rPr>
+      </w:r>
+    </w:p>
+    <w:p>
+      <w:pPr>
+        <w:pStyle w:val="ListParagraph"/>
+        <w:numPr>
+          <w:ilvl w:val="0"/>
           <w:numId w:val="1"/>
         </w:numPr>
         <w:jc w:val="both"/>
@@ -1069,144 +1506,21 @@
         <w:rPr>
           <w:rFonts w:cs="Arial" w:ascii="Calibri" w:hAnsi="Calibri"/>
         </w:rPr>
-        <w:t xml:space="preserve">¿Quién es tu público objetivo?: Describe el perfil y características de tus clientes. Segmentación del mercado </w:t>
-      </w:r>
-    </w:p>
-    <w:p>
-      <w:pPr>
-        <w:pStyle w:val="ListParagraph"/>
-        <w:numPr>
-          <w:ilvl w:val="1"/>
-          <w:numId w:val="1"/>
-        </w:numPr>
-        <w:jc w:val="both"/>
-        <w:rPr>
-          <w:rFonts w:ascii="Calibri" w:hAnsi="Calibri" w:cs="Arial"/>
-        </w:rPr>
-      </w:pPr>
-      <w:r>
-        <w:rPr>
-          <w:rFonts w:cs="Arial" w:ascii="Calibri" w:hAnsi="Calibri"/>
-        </w:rPr>
-        <w:t>Datos básicos: sexo, edad, nacionalidad, lugar donde viven…</w:t>
-      </w:r>
-    </w:p>
-    <w:p>
-      <w:pPr>
-        <w:pStyle w:val="ListParagraph"/>
-        <w:numPr>
-          <w:ilvl w:val="1"/>
-          <w:numId w:val="1"/>
-        </w:numPr>
-        <w:jc w:val="both"/>
-        <w:rPr>
-          <w:rFonts w:ascii="Calibri" w:hAnsi="Calibri" w:cs="Arial"/>
-        </w:rPr>
-      </w:pPr>
-      <w:r>
-        <w:rPr>
-          <w:rFonts w:cs="Arial" w:ascii="Calibri" w:hAnsi="Calibri"/>
-        </w:rPr>
-        <w:t>Datos económicos: nivel de renta, precio que están dispuestos a pagar…</w:t>
-      </w:r>
-    </w:p>
-    <w:p>
-      <w:pPr>
-        <w:pStyle w:val="ListParagraph"/>
-        <w:numPr>
-          <w:ilvl w:val="1"/>
-          <w:numId w:val="1"/>
-        </w:numPr>
-        <w:jc w:val="both"/>
-        <w:rPr>
-          <w:rFonts w:ascii="Calibri" w:hAnsi="Calibri" w:cs="Arial"/>
-        </w:rPr>
-      </w:pPr>
-      <w:r>
-        <w:rPr>
-          <w:rFonts w:cs="Arial" w:ascii="Calibri" w:hAnsi="Calibri"/>
-        </w:rPr>
-        <w:t>Profesión</w:t>
-      </w:r>
-    </w:p>
-    <w:p>
-      <w:pPr>
-        <w:pStyle w:val="ListParagraph"/>
-        <w:numPr>
-          <w:ilvl w:val="1"/>
-          <w:numId w:val="1"/>
-        </w:numPr>
-        <w:jc w:val="both"/>
-        <w:rPr>
-          <w:rFonts w:ascii="Calibri" w:hAnsi="Calibri" w:cs="Arial"/>
-        </w:rPr>
-      </w:pPr>
-      <w:r>
-        <w:rPr>
-          <w:rFonts w:cs="Arial" w:ascii="Calibri" w:hAnsi="Calibri"/>
-        </w:rPr>
-        <w:t>Hábitos de compra</w:t>
-      </w:r>
-    </w:p>
-    <w:p>
-      <w:pPr>
-        <w:pStyle w:val="ListParagraph"/>
-        <w:numPr>
-          <w:ilvl w:val="1"/>
-          <w:numId w:val="1"/>
-        </w:numPr>
-        <w:jc w:val="both"/>
-        <w:rPr>
-          <w:rFonts w:ascii="Calibri" w:hAnsi="Calibri" w:cs="Arial"/>
-        </w:rPr>
-      </w:pPr>
-      <w:r>
-        <w:rPr>
-          <w:rFonts w:cs="Arial" w:ascii="Calibri" w:hAnsi="Calibri"/>
-        </w:rPr>
-        <w:t>Etc…</w:t>
-      </w:r>
-    </w:p>
-    <w:p>
-      <w:pPr>
-        <w:pStyle w:val="ListParagraph"/>
-        <w:numPr>
-          <w:ilvl w:val="0"/>
-          <w:numId w:val="1"/>
-        </w:numPr>
-        <w:jc w:val="both"/>
-        <w:rPr>
-          <w:rFonts w:ascii="Arial" w:hAnsi="Arial" w:cs="Arial"/>
-          <w:b/>
-          <w:b/>
-        </w:rPr>
-      </w:pPr>
-      <w:r>
-        <w:rPr>
-          <w:rFonts w:cs="Arial" w:ascii="Calibri" w:hAnsi="Calibri"/>
-        </w:rPr>
-        <w:t>Describe la razón o razones por la que decidirán adquirir tu producto o servicio.</w:t>
-      </w:r>
-    </w:p>
-    <w:p>
-      <w:pPr>
-        <w:pStyle w:val="ListParagraph"/>
-        <w:numPr>
-          <w:ilvl w:val="0"/>
-          <w:numId w:val="1"/>
-        </w:numPr>
-        <w:jc w:val="both"/>
-        <w:rPr>
-          <w:rFonts w:ascii="Arial" w:hAnsi="Arial" w:cs="Arial"/>
-          <w:b/>
-          <w:b/>
-        </w:rPr>
-      </w:pPr>
-      <w:r>
-        <w:rPr>
-          <w:rFonts w:cs="Arial" w:ascii="Calibri" w:hAnsi="Calibri"/>
-        </w:rPr>
         <w:t>¿Necesitan tus clientes servicios adicionales específicos? (Distribución, mantenimiento, tutoría, servicio de postventa, etc.)</w:t>
+      </w:r>
+      <w:r>
+        <w:rPr>
+          <w:rFonts w:cs="Arial" w:ascii="Arial" w:hAnsi="Arial"/>
+          <w:b/>
+        </w:rPr>
+        <w:t xml:space="preserve"> </w:t>
+      </w:r>
+      <w:r>
+        <w:rPr>
+          <w:rFonts w:cs="Arial" w:ascii="Arial" w:hAnsi="Arial"/>
+          <w:b/>
+        </w:rPr>
+        <w:t>No</w:t>
       </w:r>
     </w:p>
     <w:p>
@@ -2912,7 +3226,13 @@
         <w:rPr>
           <w:rFonts w:cs="Arial" w:ascii="Calibri" w:hAnsi="Calibri"/>
         </w:rPr>
-        <w:t xml:space="preserve"> ¿Qué productos o servicios pueden satisfacer la misma necesidad sin llegar a ser lo mismo?</w:t>
+        <w:t xml:space="preserve"> </w:t>
+      </w:r>
+      <w:r>
+        <w:rPr>
+          <w:rFonts w:cs="Arial" w:ascii="Calibri" w:hAnsi="Calibri"/>
+        </w:rPr>
+        <w:t xml:space="preserve">No, porque ningún servicio de alquiler distribuye dispositivos re-acondicionados. </w:t>
       </w:r>
     </w:p>
     <w:p>
@@ -3976,6 +4296,7 @@
     <w:rsid w:val="00f126e6"/>
     <w:pPr>
       <w:widowControl/>
+      <w:suppressAutoHyphens w:val="true"/>
       <w:bidi w:val="0"/>
       <w:spacing w:before="0" w:after="0"/>
       <w:jc w:val="left"/>

</xml_diff>